<commit_message>
Ajout d'une flèche manquante
</commit_message>
<xml_diff>
--- a/TP4 - Rapport.docx
+++ b/TP4 - Rapport.docx
@@ -15,7 +15,7 @@
           <w:noProof/>
         </w:rPr>
         <w:drawing>
-          <wp:anchor distT="0" distB="0" distL="114300" distR="114300" simplePos="0" relativeHeight="251657216" behindDoc="0" locked="0" layoutInCell="1" allowOverlap="1" wp14:anchorId="2C33E4F1" wp14:editId="1405B583">
+          <wp:anchor distT="0" distB="0" distL="114300" distR="114300" simplePos="0" relativeHeight="251657216" behindDoc="0" locked="0" layoutInCell="1" allowOverlap="1" wp14:anchorId="2C33E4F1" wp14:editId="0EC04D89">
             <wp:simplePos x="0" y="0"/>
             <wp:positionH relativeFrom="margin">
               <wp:align>left</wp:align>
@@ -2026,21 +2026,49 @@
           <w:rFonts w:ascii="Times New Roman" w:hAnsi="Times New Roman" w:cs="Times New Roman"/>
           <w:lang w:val="fr-CA"/>
         </w:rPr>
-        <w:t>l’euro</w:t>
-      </w:r>
-      <w:r>
-        <w:rPr>
-          <w:rFonts w:ascii="Times New Roman" w:hAnsi="Times New Roman" w:cs="Times New Roman"/>
-          <w:lang w:val="fr-CA"/>
-        </w:rPr>
-        <w:t xml:space="preserve"> figure</w:t>
-      </w:r>
-      <w:r>
-        <w:rPr>
-          <w:rFonts w:ascii="Times New Roman" w:hAnsi="Times New Roman" w:cs="Times New Roman"/>
-          <w:lang w:val="fr-CA"/>
-        </w:rPr>
-        <w:t xml:space="preserve"> comme devise de sortie arbitraire</w:t>
+        <w:t xml:space="preserve">l’euro figure comme devise de sortie arbitraire </w:t>
+      </w:r>
+      <w:r>
+        <w:rPr>
+          <w:rFonts w:ascii="Times New Roman" w:hAnsi="Times New Roman" w:cs="Times New Roman"/>
+          <w:lang w:val="fr-CA"/>
+        </w:rPr>
+        <w:t xml:space="preserve">tout en </w:t>
+      </w:r>
+      <w:r>
+        <w:rPr>
+          <w:rFonts w:ascii="Times New Roman" w:hAnsi="Times New Roman" w:cs="Times New Roman"/>
+          <w:lang w:val="fr-CA"/>
+        </w:rPr>
+        <w:t>impliquant</w:t>
+      </w:r>
+      <w:r>
+        <w:rPr>
+          <w:rFonts w:ascii="Times New Roman" w:hAnsi="Times New Roman" w:cs="Times New Roman"/>
+          <w:lang w:val="fr-CA"/>
+        </w:rPr>
+        <w:t xml:space="preserve"> l’ensemble de la p</w:t>
+      </w:r>
+      <w:r>
+        <w:rPr>
+          <w:rFonts w:ascii="Times New Roman" w:hAnsi="Times New Roman" w:cs="Times New Roman"/>
+          <w:lang w:val="fr-CA"/>
+        </w:rPr>
+        <w:t>artition du domaine des entrées e</w:t>
+      </w:r>
+      <w:r>
+        <w:rPr>
+          <w:rFonts w:ascii="Times New Roman" w:hAnsi="Times New Roman" w:cs="Times New Roman"/>
+          <w:lang w:val="fr-CA"/>
+        </w:rPr>
+        <w:t xml:space="preserve">n </w:t>
+      </w:r>
+      <w:r>
+        <w:rPr>
+          <w:rFonts w:ascii="Times New Roman" w:hAnsi="Times New Roman" w:cs="Times New Roman"/>
+          <w:lang w:val="fr-CA"/>
+        </w:rPr>
+        <w:t>classes</w:t>
       </w:r>
       <w:r>
         <w:rPr>
@@ -2054,48 +2082,45 @@
           <w:rFonts w:ascii="Times New Roman" w:hAnsi="Times New Roman" w:cs="Times New Roman"/>
           <w:lang w:val="fr-CA"/>
         </w:rPr>
-        <w:t xml:space="preserve">tout en </w:t>
-      </w:r>
-      <w:r>
-        <w:rPr>
-          <w:rFonts w:ascii="Times New Roman" w:hAnsi="Times New Roman" w:cs="Times New Roman"/>
-          <w:lang w:val="fr-CA"/>
-        </w:rPr>
-        <w:t>impliquant</w:t>
-      </w:r>
-      <w:r>
-        <w:rPr>
-          <w:rFonts w:ascii="Times New Roman" w:hAnsi="Times New Roman" w:cs="Times New Roman"/>
-          <w:lang w:val="fr-CA"/>
-        </w:rPr>
-        <w:t xml:space="preserve"> l’ensemble de la p</w:t>
-      </w:r>
-      <w:r>
-        <w:rPr>
-          <w:rFonts w:ascii="Times New Roman" w:hAnsi="Times New Roman" w:cs="Times New Roman"/>
-          <w:lang w:val="fr-CA"/>
-        </w:rPr>
-        <w:t>artition du domaine des entrées e</w:t>
-      </w:r>
-      <w:r>
-        <w:rPr>
-          <w:rFonts w:ascii="Times New Roman" w:hAnsi="Times New Roman" w:cs="Times New Roman"/>
-          <w:lang w:val="fr-CA"/>
-        </w:rPr>
-        <w:t xml:space="preserve">n </w:t>
-      </w:r>
-      <w:r>
-        <w:rPr>
-          <w:rFonts w:ascii="Times New Roman" w:hAnsi="Times New Roman" w:cs="Times New Roman"/>
-          <w:lang w:val="fr-CA"/>
-        </w:rPr>
-        <w:t>classes</w:t>
-      </w:r>
-      <w:r>
-        <w:rPr>
-          <w:rFonts w:ascii="Times New Roman" w:hAnsi="Times New Roman" w:cs="Times New Roman"/>
-          <w:lang w:val="fr-CA"/>
-        </w:rPr>
+        <w:t>d’équivalence</w:t>
+      </w:r>
+      <w:r>
+        <w:rPr>
+          <w:rFonts w:ascii="Times New Roman" w:hAnsi="Times New Roman" w:cs="Times New Roman"/>
+          <w:lang w:val="fr-CA"/>
+        </w:rPr>
+        <w:t>.</w:t>
+      </w:r>
+    </w:p>
+    <w:p>
+      <w:pPr>
+        <w:rPr>
+          <w:rFonts w:ascii="Times New Roman" w:hAnsi="Times New Roman" w:cs="Times New Roman"/>
+          <w:lang w:val="fr-CA"/>
+        </w:rPr>
+      </w:pPr>
+      <w:r>
+        <w:rPr>
+          <w:rFonts w:ascii="Times New Roman" w:hAnsi="Times New Roman" w:cs="Times New Roman"/>
+          <w:lang w:val="fr-CA"/>
+        </w:rPr>
+        <w:t xml:space="preserve">D’autre part, </w:t>
+      </w:r>
+      <w:r>
+        <w:rPr>
+          <w:rFonts w:ascii="Times New Roman" w:hAnsi="Times New Roman" w:cs="Times New Roman"/>
+          <w:lang w:val="fr-CA"/>
+        </w:rPr>
+        <w:t xml:space="preserve">les cas de tests boîte blanche ont été élaborés </w:t>
+      </w:r>
+      <w:r>
+        <w:rPr>
+          <w:rFonts w:ascii="Times New Roman" w:hAnsi="Times New Roman" w:cs="Times New Roman"/>
+          <w:lang w:val="fr-CA"/>
+        </w:rPr>
+        <w:t>à partir des</w:t>
+      </w:r>
+      <w:r>
         <w:t xml:space="preserve"> </w:t>
       </w:r>
       <w:r>
@@ -2103,45 +2128,146 @@
           <w:rFonts w:ascii="Times New Roman" w:hAnsi="Times New Roman" w:cs="Times New Roman"/>
           <w:lang w:val="fr-CA"/>
         </w:rPr>
-        <w:t>d’équivalence</w:t>
-      </w:r>
-      <w:r>
-        <w:rPr>
-          <w:rFonts w:ascii="Times New Roman" w:hAnsi="Times New Roman" w:cs="Times New Roman"/>
-          <w:lang w:val="fr-CA"/>
-        </w:rPr>
-        <w:t>.</w:t>
-      </w:r>
-    </w:p>
-    <w:p>
-      <w:pPr>
-        <w:rPr>
-          <w:rFonts w:ascii="Times New Roman" w:hAnsi="Times New Roman" w:cs="Times New Roman"/>
-          <w:lang w:val="fr-CA"/>
-        </w:rPr>
-      </w:pPr>
-      <w:r>
-        <w:rPr>
-          <w:rFonts w:ascii="Times New Roman" w:hAnsi="Times New Roman" w:cs="Times New Roman"/>
-          <w:lang w:val="fr-CA"/>
-        </w:rPr>
-        <w:t xml:space="preserve">D’autre part, </w:t>
-      </w:r>
-      <w:r>
-        <w:rPr>
-          <w:rFonts w:ascii="Times New Roman" w:hAnsi="Times New Roman" w:cs="Times New Roman"/>
-          <w:lang w:val="fr-CA"/>
-        </w:rPr>
-        <w:t xml:space="preserve">les cas de tests boîte blanche ont été élaborés </w:t>
-      </w:r>
-      <w:r>
-        <w:rPr>
-          <w:rFonts w:ascii="Times New Roman" w:hAnsi="Times New Roman" w:cs="Times New Roman"/>
-          <w:lang w:val="fr-CA"/>
-        </w:rPr>
-        <w:t>à partir des</w:t>
-      </w:r>
-      <w:r>
+        <w:t>critères de sélection de jeux de test</w:t>
+      </w:r>
+      <w:r>
+        <w:rPr>
+          <w:rFonts w:ascii="Times New Roman" w:hAnsi="Times New Roman" w:cs="Times New Roman"/>
+          <w:lang w:val="fr-CA"/>
+        </w:rPr>
+        <w:t xml:space="preserve"> suivants : </w:t>
+      </w:r>
+      <w:r>
+        <w:rPr>
+          <w:rFonts w:ascii="Times New Roman" w:hAnsi="Times New Roman" w:cs="Times New Roman"/>
+          <w:lang w:val="fr-CA"/>
+        </w:rPr>
+        <w:t xml:space="preserve">les </w:t>
+      </w:r>
+      <w:r>
+        <w:rPr>
+          <w:rFonts w:ascii="Times New Roman" w:hAnsi="Times New Roman" w:cs="Times New Roman"/>
+          <w:lang w:val="fr-CA"/>
+        </w:rPr>
+        <w:t>couverture</w:t>
+      </w:r>
+      <w:r>
+        <w:rPr>
+          <w:rFonts w:ascii="Times New Roman" w:hAnsi="Times New Roman" w:cs="Times New Roman"/>
+          <w:lang w:val="fr-CA"/>
+        </w:rPr>
+        <w:t>s</w:t>
+      </w:r>
+      <w:r>
+        <w:rPr>
+          <w:rFonts w:ascii="Times New Roman" w:hAnsi="Times New Roman" w:cs="Times New Roman"/>
+          <w:lang w:val="fr-CA"/>
+        </w:rPr>
+        <w:t xml:space="preserve"> des instructions</w:t>
+      </w:r>
+      <w:r>
+        <w:rPr>
+          <w:rFonts w:ascii="Times New Roman" w:hAnsi="Times New Roman" w:cs="Times New Roman"/>
+          <w:lang w:val="fr-CA"/>
+        </w:rPr>
+        <w:t xml:space="preserve"> et</w:t>
+      </w:r>
+      <w:r>
+        <w:rPr>
+          <w:rFonts w:ascii="Times New Roman" w:hAnsi="Times New Roman" w:cs="Times New Roman"/>
+          <w:lang w:val="fr-CA"/>
+        </w:rPr>
+        <w:t xml:space="preserve"> des arcs du graphe de flot de contrôle</w:t>
+      </w:r>
+      <w:r>
+        <w:rPr>
+          <w:rFonts w:ascii="Times New Roman" w:hAnsi="Times New Roman" w:cs="Times New Roman"/>
+          <w:lang w:val="fr-CA"/>
+        </w:rPr>
+        <w:t xml:space="preserve"> (A et B). </w:t>
+      </w:r>
+      <w:r>
+        <w:rPr>
+          <w:rFonts w:ascii="Times New Roman" w:hAnsi="Times New Roman" w:cs="Times New Roman"/>
+          <w:lang w:val="fr-CA"/>
+        </w:rPr>
+        <w:t xml:space="preserve">La justification de ce choix s’est </w:t>
+      </w:r>
+      <w:r>
+        <w:rPr>
+          <w:rFonts w:ascii="Times New Roman" w:hAnsi="Times New Roman" w:cs="Times New Roman"/>
+          <w:lang w:val="fr-CA"/>
+        </w:rPr>
+        <w:t>faite</w:t>
+      </w:r>
+      <w:r>
+        <w:rPr>
+          <w:rFonts w:ascii="Times New Roman" w:hAnsi="Times New Roman" w:cs="Times New Roman"/>
+          <w:lang w:val="fr-CA"/>
+        </w:rPr>
+        <w:t xml:space="preserve"> à l’aide d’un processus d’élimination nous ayant </w:t>
+      </w:r>
+      <w:r>
+        <w:rPr>
+          <w:rFonts w:ascii="Times New Roman" w:hAnsi="Times New Roman" w:cs="Times New Roman"/>
+          <w:lang w:val="fr-CA"/>
+        </w:rPr>
+        <w:t xml:space="preserve">initialement </w:t>
+      </w:r>
+      <w:r>
+        <w:rPr>
+          <w:rFonts w:ascii="Times New Roman" w:hAnsi="Times New Roman" w:cs="Times New Roman"/>
+          <w:lang w:val="fr-CA"/>
+        </w:rPr>
+        <w:t xml:space="preserve">permis d’éliminer assez facilement </w:t>
+      </w:r>
+      <w:r>
+        <w:rPr>
+          <w:rFonts w:ascii="Times New Roman" w:hAnsi="Times New Roman" w:cs="Times New Roman"/>
+          <w:lang w:val="fr-CA"/>
+        </w:rPr>
+        <w:t xml:space="preserve">les </w:t>
+      </w:r>
+      <w:r>
+        <w:rPr>
+          <w:rFonts w:ascii="Times New Roman" w:hAnsi="Times New Roman" w:cs="Times New Roman"/>
+          <w:lang w:val="fr-CA"/>
+        </w:rPr>
+        <w:t>couverture</w:t>
+      </w:r>
+      <w:r>
+        <w:rPr>
+          <w:rFonts w:ascii="Times New Roman" w:hAnsi="Times New Roman" w:cs="Times New Roman"/>
+          <w:lang w:val="fr-CA"/>
+        </w:rPr>
+        <w:t>s</w:t>
+      </w:r>
+      <w:r>
+        <w:rPr>
+          <w:rFonts w:ascii="Times New Roman" w:hAnsi="Times New Roman" w:cs="Times New Roman"/>
+          <w:lang w:val="fr-CA"/>
+        </w:rPr>
+        <w:t xml:space="preserve"> des conditions</w:t>
+      </w:r>
+      <w:r>
+        <w:rPr>
+          <w:rFonts w:ascii="Times New Roman" w:hAnsi="Times New Roman" w:cs="Times New Roman"/>
+          <w:lang w:val="fr-CA"/>
+        </w:rPr>
+        <w:t xml:space="preserve"> et </w:t>
+      </w:r>
+      <w:r>
+        <w:rPr>
+          <w:rFonts w:ascii="Times New Roman" w:hAnsi="Times New Roman" w:cs="Times New Roman"/>
+          <w:lang w:val="fr-CA"/>
+        </w:rPr>
+        <w:t>des i-chemins</w:t>
+      </w:r>
+      <w:r>
+        <w:rPr>
+          <w:rFonts w:ascii="Times New Roman" w:hAnsi="Times New Roman" w:cs="Times New Roman"/>
+          <w:lang w:val="fr-CA"/>
+        </w:rPr>
         <w:t xml:space="preserve"> </w:t>
       </w:r>
       <w:r>
@@ -2149,140 +2275,7 @@
           <w:rFonts w:ascii="Times New Roman" w:hAnsi="Times New Roman" w:cs="Times New Roman"/>
           <w:lang w:val="fr-CA"/>
         </w:rPr>
-        <w:t>critères de sélection de jeux de test</w:t>
-      </w:r>
-      <w:r>
-        <w:rPr>
-          <w:rFonts w:ascii="Times New Roman" w:hAnsi="Times New Roman" w:cs="Times New Roman"/>
-          <w:lang w:val="fr-CA"/>
-        </w:rPr>
-        <w:t xml:space="preserve"> suivants : </w:t>
-      </w:r>
-      <w:r>
-        <w:rPr>
-          <w:rFonts w:ascii="Times New Roman" w:hAnsi="Times New Roman" w:cs="Times New Roman"/>
-          <w:lang w:val="fr-CA"/>
-        </w:rPr>
-        <w:t xml:space="preserve">les </w:t>
-      </w:r>
-      <w:r>
-        <w:rPr>
-          <w:rFonts w:ascii="Times New Roman" w:hAnsi="Times New Roman" w:cs="Times New Roman"/>
-          <w:lang w:val="fr-CA"/>
-        </w:rPr>
-        <w:t>couverture</w:t>
-      </w:r>
-      <w:r>
-        <w:rPr>
-          <w:rFonts w:ascii="Times New Roman" w:hAnsi="Times New Roman" w:cs="Times New Roman"/>
-          <w:lang w:val="fr-CA"/>
-        </w:rPr>
-        <w:t>s</w:t>
-      </w:r>
-      <w:r>
-        <w:rPr>
-          <w:rFonts w:ascii="Times New Roman" w:hAnsi="Times New Roman" w:cs="Times New Roman"/>
-          <w:lang w:val="fr-CA"/>
-        </w:rPr>
-        <w:t xml:space="preserve"> des instructions</w:t>
-      </w:r>
-      <w:r>
-        <w:rPr>
-          <w:rFonts w:ascii="Times New Roman" w:hAnsi="Times New Roman" w:cs="Times New Roman"/>
-          <w:lang w:val="fr-CA"/>
-        </w:rPr>
-        <w:t xml:space="preserve"> et</w:t>
-      </w:r>
-      <w:r>
-        <w:rPr>
-          <w:rFonts w:ascii="Times New Roman" w:hAnsi="Times New Roman" w:cs="Times New Roman"/>
-          <w:lang w:val="fr-CA"/>
-        </w:rPr>
-        <w:t xml:space="preserve"> des arcs du graphe de flot de contrôle</w:t>
-      </w:r>
-      <w:r>
-        <w:rPr>
-          <w:rFonts w:ascii="Times New Roman" w:hAnsi="Times New Roman" w:cs="Times New Roman"/>
-          <w:lang w:val="fr-CA"/>
-        </w:rPr>
-        <w:t xml:space="preserve"> (A et B). </w:t>
-      </w:r>
-      <w:r>
-        <w:rPr>
-          <w:rFonts w:ascii="Times New Roman" w:hAnsi="Times New Roman" w:cs="Times New Roman"/>
-          <w:lang w:val="fr-CA"/>
-        </w:rPr>
-        <w:t xml:space="preserve">La justification de ce choix s’est </w:t>
-      </w:r>
-      <w:r>
-        <w:rPr>
-          <w:rFonts w:ascii="Times New Roman" w:hAnsi="Times New Roman" w:cs="Times New Roman"/>
-          <w:lang w:val="fr-CA"/>
-        </w:rPr>
-        <w:t>faite</w:t>
-      </w:r>
-      <w:r>
-        <w:rPr>
-          <w:rFonts w:ascii="Times New Roman" w:hAnsi="Times New Roman" w:cs="Times New Roman"/>
-          <w:lang w:val="fr-CA"/>
-        </w:rPr>
-        <w:t xml:space="preserve"> à l’aide d’un processus d’élimination nous ayant </w:t>
-      </w:r>
-      <w:r>
-        <w:rPr>
-          <w:rFonts w:ascii="Times New Roman" w:hAnsi="Times New Roman" w:cs="Times New Roman"/>
-          <w:lang w:val="fr-CA"/>
-        </w:rPr>
-        <w:t xml:space="preserve">initialement </w:t>
-      </w:r>
-      <w:r>
-        <w:rPr>
-          <w:rFonts w:ascii="Times New Roman" w:hAnsi="Times New Roman" w:cs="Times New Roman"/>
-          <w:lang w:val="fr-CA"/>
-        </w:rPr>
-        <w:t xml:space="preserve">permis d’éliminer assez facilement </w:t>
-      </w:r>
-      <w:r>
-        <w:rPr>
-          <w:rFonts w:ascii="Times New Roman" w:hAnsi="Times New Roman" w:cs="Times New Roman"/>
-          <w:lang w:val="fr-CA"/>
-        </w:rPr>
-        <w:t xml:space="preserve">les </w:t>
-      </w:r>
-      <w:r>
-        <w:rPr>
-          <w:rFonts w:ascii="Times New Roman" w:hAnsi="Times New Roman" w:cs="Times New Roman"/>
-          <w:lang w:val="fr-CA"/>
-        </w:rPr>
-        <w:t>couverture</w:t>
-      </w:r>
-      <w:r>
-        <w:rPr>
-          <w:rFonts w:ascii="Times New Roman" w:hAnsi="Times New Roman" w:cs="Times New Roman"/>
-          <w:lang w:val="fr-CA"/>
-        </w:rPr>
-        <w:t>s</w:t>
-      </w:r>
-      <w:r>
-        <w:rPr>
-          <w:rFonts w:ascii="Times New Roman" w:hAnsi="Times New Roman" w:cs="Times New Roman"/>
-          <w:lang w:val="fr-CA"/>
-        </w:rPr>
-        <w:t xml:space="preserve"> des conditions</w:t>
-      </w:r>
-      <w:r>
-        <w:rPr>
-          <w:rFonts w:ascii="Times New Roman" w:hAnsi="Times New Roman" w:cs="Times New Roman"/>
-          <w:lang w:val="fr-CA"/>
-        </w:rPr>
-        <w:t xml:space="preserve"> et </w:t>
-      </w:r>
-      <w:r>
-        <w:rPr>
-          <w:rFonts w:ascii="Times New Roman" w:hAnsi="Times New Roman" w:cs="Times New Roman"/>
-          <w:lang w:val="fr-CA"/>
-        </w:rPr>
-        <w:t>des i-chemins</w:t>
+        <w:t>(D et E)</w:t>
       </w:r>
       <w:r>
         <w:rPr>
@@ -2296,7 +2289,60 @@
           <w:rFonts w:ascii="Times New Roman" w:hAnsi="Times New Roman" w:cs="Times New Roman"/>
           <w:lang w:val="fr-CA"/>
         </w:rPr>
-        <w:t>(D et E)</w:t>
+        <w:t xml:space="preserve">puisque </w:t>
+      </w:r>
+      <w:r>
+        <w:rPr>
+          <w:rFonts w:ascii="Times New Roman" w:hAnsi="Times New Roman" w:cs="Times New Roman"/>
+          <w:lang w:val="fr-CA"/>
+        </w:rPr>
+        <w:t>la méthode « </w:t>
+      </w:r>
+      <w:proofErr w:type="spellStart"/>
+      <w:r>
+        <w:rPr>
+          <w:rFonts w:ascii="Times New Roman" w:hAnsi="Times New Roman" w:cs="Times New Roman"/>
+          <w:lang w:val="fr-CA"/>
+        </w:rPr>
+        <w:t>convert</w:t>
+      </w:r>
+      <w:proofErr w:type="spellEnd"/>
+      <w:r>
+        <w:rPr>
+          <w:rFonts w:ascii="Times New Roman" w:hAnsi="Times New Roman" w:cs="Times New Roman"/>
+          <w:lang w:val="fr-CA"/>
+        </w:rPr>
+        <w:t> » de la classe « </w:t>
+      </w:r>
+      <w:proofErr w:type="spellStart"/>
+      <w:r>
+        <w:rPr>
+          <w:rFonts w:ascii="Times New Roman" w:hAnsi="Times New Roman" w:cs="Times New Roman"/>
+          <w:lang w:val="fr-CA"/>
+        </w:rPr>
+        <w:t>MainWindow</w:t>
+      </w:r>
+      <w:proofErr w:type="spellEnd"/>
+      <w:r>
+        <w:rPr>
+          <w:rFonts w:ascii="Times New Roman" w:hAnsi="Times New Roman" w:cs="Times New Roman"/>
+          <w:lang w:val="fr-CA"/>
+        </w:rPr>
+        <w:t xml:space="preserve"> » </w:t>
+      </w:r>
+      <w:r>
+        <w:rPr>
+          <w:rFonts w:ascii="Times New Roman" w:hAnsi="Times New Roman" w:cs="Times New Roman"/>
+          <w:lang w:val="fr-CA"/>
+        </w:rPr>
+        <w:t>n</w:t>
+      </w:r>
+      <w:r>
+        <w:rPr>
+          <w:rFonts w:ascii="Times New Roman" w:hAnsi="Times New Roman" w:cs="Times New Roman"/>
+          <w:lang w:val="fr-CA"/>
+        </w:rPr>
+        <w:t>’implémente aucune boucle détentrice de conditions composées</w:t>
       </w:r>
       <w:r>
         <w:rPr>
@@ -2310,60 +2356,98 @@
           <w:rFonts w:ascii="Times New Roman" w:hAnsi="Times New Roman" w:cs="Times New Roman"/>
           <w:lang w:val="fr-CA"/>
         </w:rPr>
-        <w:t xml:space="preserve">puisque </w:t>
-      </w:r>
-      <w:r>
-        <w:rPr>
-          <w:rFonts w:ascii="Times New Roman" w:hAnsi="Times New Roman" w:cs="Times New Roman"/>
-          <w:lang w:val="fr-CA"/>
-        </w:rPr>
-        <w:t>la méthode « </w:t>
-      </w:r>
-      <w:proofErr w:type="spellStart"/>
-      <w:r>
-        <w:rPr>
-          <w:rFonts w:ascii="Times New Roman" w:hAnsi="Times New Roman" w:cs="Times New Roman"/>
-          <w:lang w:val="fr-CA"/>
-        </w:rPr>
-        <w:t>convert</w:t>
-      </w:r>
-      <w:proofErr w:type="spellEnd"/>
-      <w:r>
-        <w:rPr>
-          <w:rFonts w:ascii="Times New Roman" w:hAnsi="Times New Roman" w:cs="Times New Roman"/>
-          <w:lang w:val="fr-CA"/>
-        </w:rPr>
-        <w:t> » de la classe « </w:t>
-      </w:r>
-      <w:proofErr w:type="spellStart"/>
-      <w:r>
-        <w:rPr>
-          <w:rFonts w:ascii="Times New Roman" w:hAnsi="Times New Roman" w:cs="Times New Roman"/>
-          <w:lang w:val="fr-CA"/>
-        </w:rPr>
-        <w:t>MainWindow</w:t>
-      </w:r>
-      <w:proofErr w:type="spellEnd"/>
-      <w:r>
-        <w:rPr>
-          <w:rFonts w:ascii="Times New Roman" w:hAnsi="Times New Roman" w:cs="Times New Roman"/>
-          <w:lang w:val="fr-CA"/>
-        </w:rPr>
-        <w:t xml:space="preserve"> » </w:t>
-      </w:r>
-      <w:r>
-        <w:rPr>
-          <w:rFonts w:ascii="Times New Roman" w:hAnsi="Times New Roman" w:cs="Times New Roman"/>
-          <w:lang w:val="fr-CA"/>
-        </w:rPr>
-        <w:t>n</w:t>
-      </w:r>
-      <w:r>
-        <w:rPr>
-          <w:rFonts w:ascii="Times New Roman" w:hAnsi="Times New Roman" w:cs="Times New Roman"/>
-          <w:lang w:val="fr-CA"/>
-        </w:rPr>
-        <w:t>’implémente aucune boucle détentrice de conditions composées</w:t>
+        <w:t xml:space="preserve">et le contexte du jeu de test ne peut tout simplement pas </w:t>
+      </w:r>
+      <w:r>
+        <w:rPr>
+          <w:rFonts w:ascii="Times New Roman" w:hAnsi="Times New Roman" w:cs="Times New Roman"/>
+          <w:lang w:val="fr-CA"/>
+        </w:rPr>
+        <w:t xml:space="preserve">faire appel à des entrées capables d’effectuer des opérations </w:t>
+      </w:r>
+      <w:r>
+        <w:rPr>
+          <w:rFonts w:ascii="Times New Roman" w:hAnsi="Times New Roman" w:cs="Times New Roman"/>
+          <w:lang w:val="fr-CA"/>
+        </w:rPr>
+        <w:t xml:space="preserve">de contrôle d’itération </w:t>
+      </w:r>
+      <w:r>
+        <w:rPr>
+          <w:rFonts w:ascii="Times New Roman" w:hAnsi="Times New Roman" w:cs="Times New Roman"/>
+          <w:lang w:val="fr-CA"/>
+        </w:rPr>
+        <w:t>sur les boucles simples</w:t>
+      </w:r>
+      <w:r>
+        <w:rPr>
+          <w:rFonts w:ascii="Times New Roman" w:hAnsi="Times New Roman" w:cs="Times New Roman"/>
+          <w:lang w:val="fr-CA"/>
+        </w:rPr>
+        <w:t xml:space="preserve"> vu l’absence de boucles imbriquées et concaténées</w:t>
+      </w:r>
+      <w:r>
+        <w:rPr>
+          <w:rFonts w:ascii="Times New Roman" w:hAnsi="Times New Roman" w:cs="Times New Roman"/>
+          <w:lang w:val="fr-CA"/>
+        </w:rPr>
+        <w:t xml:space="preserve"> au sein du programme.</w:t>
+      </w:r>
+      <w:r>
+        <w:rPr>
+          <w:rFonts w:ascii="Times New Roman" w:hAnsi="Times New Roman" w:cs="Times New Roman"/>
+          <w:lang w:val="fr-CA"/>
+        </w:rPr>
+        <w:t xml:space="preserve"> Quant à la </w:t>
+      </w:r>
+      <w:r>
+        <w:rPr>
+          <w:rFonts w:ascii="Times New Roman" w:hAnsi="Times New Roman" w:cs="Times New Roman"/>
+          <w:lang w:val="fr-CA"/>
+        </w:rPr>
+        <w:t>couverture des chemins indépendants du graphe de flot de contrôle</w:t>
+      </w:r>
+      <w:r>
+        <w:rPr>
+          <w:rFonts w:ascii="Times New Roman" w:hAnsi="Times New Roman" w:cs="Times New Roman"/>
+          <w:lang w:val="fr-CA"/>
+        </w:rPr>
+        <w:t xml:space="preserve"> (C)</w:t>
+      </w:r>
+      <w:r>
+        <w:rPr>
+          <w:rFonts w:ascii="Times New Roman" w:hAnsi="Times New Roman" w:cs="Times New Roman"/>
+          <w:lang w:val="fr-CA"/>
+        </w:rPr>
+        <w:t>,</w:t>
+      </w:r>
+      <w:r>
+        <w:rPr>
+          <w:rFonts w:ascii="Times New Roman" w:hAnsi="Times New Roman" w:cs="Times New Roman"/>
+          <w:lang w:val="fr-CA"/>
+        </w:rPr>
+        <w:t xml:space="preserve"> cette omission est celle ayant été </w:t>
+      </w:r>
+      <w:r>
+        <w:rPr>
+          <w:rFonts w:ascii="Times New Roman" w:hAnsi="Times New Roman" w:cs="Times New Roman"/>
+          <w:lang w:val="fr-CA"/>
+        </w:rPr>
+        <w:t>l</w:t>
+      </w:r>
+      <w:r>
+        <w:rPr>
+          <w:rFonts w:ascii="Times New Roman" w:hAnsi="Times New Roman" w:cs="Times New Roman"/>
+          <w:lang w:val="fr-CA"/>
+        </w:rPr>
+        <w:t xml:space="preserve">a </w:t>
+      </w:r>
+      <w:r>
+        <w:rPr>
+          <w:rFonts w:ascii="Times New Roman" w:hAnsi="Times New Roman" w:cs="Times New Roman"/>
+          <w:lang w:val="fr-CA"/>
+        </w:rPr>
+        <w:t>plus</w:t>
       </w:r>
       <w:r>
         <w:rPr>
@@ -2377,111 +2461,6 @@
           <w:rFonts w:ascii="Times New Roman" w:hAnsi="Times New Roman" w:cs="Times New Roman"/>
           <w:lang w:val="fr-CA"/>
         </w:rPr>
-        <w:t xml:space="preserve">et le contexte du jeu de test ne peut tout simplement pas </w:t>
-      </w:r>
-      <w:r>
-        <w:rPr>
-          <w:rFonts w:ascii="Times New Roman" w:hAnsi="Times New Roman" w:cs="Times New Roman"/>
-          <w:lang w:val="fr-CA"/>
-        </w:rPr>
-        <w:t xml:space="preserve">faire appel à des entrées capables d’effectuer des opérations </w:t>
-      </w:r>
-      <w:r>
-        <w:rPr>
-          <w:rFonts w:ascii="Times New Roman" w:hAnsi="Times New Roman" w:cs="Times New Roman"/>
-          <w:lang w:val="fr-CA"/>
-        </w:rPr>
-        <w:t xml:space="preserve">de contrôle d’itération </w:t>
-      </w:r>
-      <w:r>
-        <w:rPr>
-          <w:rFonts w:ascii="Times New Roman" w:hAnsi="Times New Roman" w:cs="Times New Roman"/>
-          <w:lang w:val="fr-CA"/>
-        </w:rPr>
-        <w:t>sur les boucles simples</w:t>
-      </w:r>
-      <w:r>
-        <w:rPr>
-          <w:rFonts w:ascii="Times New Roman" w:hAnsi="Times New Roman" w:cs="Times New Roman"/>
-          <w:lang w:val="fr-CA"/>
-        </w:rPr>
-        <w:t xml:space="preserve"> vu l’absence de boucles imbriquées et concaténées</w:t>
-      </w:r>
-      <w:r>
-        <w:rPr>
-          <w:rFonts w:ascii="Times New Roman" w:hAnsi="Times New Roman" w:cs="Times New Roman"/>
-          <w:lang w:val="fr-CA"/>
-        </w:rPr>
-        <w:t xml:space="preserve"> au sein du programme.</w:t>
-      </w:r>
-      <w:r>
-        <w:rPr>
-          <w:rFonts w:ascii="Times New Roman" w:hAnsi="Times New Roman" w:cs="Times New Roman"/>
-          <w:lang w:val="fr-CA"/>
-        </w:rPr>
-        <w:t xml:space="preserve"> Quant à la </w:t>
-      </w:r>
-      <w:r>
-        <w:rPr>
-          <w:rFonts w:ascii="Times New Roman" w:hAnsi="Times New Roman" w:cs="Times New Roman"/>
-          <w:lang w:val="fr-CA"/>
-        </w:rPr>
-        <w:t>couverture des chemins indépendants du graphe de flot de contrôle</w:t>
-      </w:r>
-      <w:r>
-        <w:rPr>
-          <w:rFonts w:ascii="Times New Roman" w:hAnsi="Times New Roman" w:cs="Times New Roman"/>
-          <w:lang w:val="fr-CA"/>
-        </w:rPr>
-        <w:t xml:space="preserve"> (C)</w:t>
-      </w:r>
-      <w:r>
-        <w:rPr>
-          <w:rFonts w:ascii="Times New Roman" w:hAnsi="Times New Roman" w:cs="Times New Roman"/>
-          <w:lang w:val="fr-CA"/>
-        </w:rPr>
-        <w:t>,</w:t>
-      </w:r>
-      <w:r>
-        <w:rPr>
-          <w:rFonts w:ascii="Times New Roman" w:hAnsi="Times New Roman" w:cs="Times New Roman"/>
-          <w:lang w:val="fr-CA"/>
-        </w:rPr>
-        <w:t xml:space="preserve"> cette omission est celle ayant été </w:t>
-      </w:r>
-      <w:r>
-        <w:rPr>
-          <w:rFonts w:ascii="Times New Roman" w:hAnsi="Times New Roman" w:cs="Times New Roman"/>
-          <w:lang w:val="fr-CA"/>
-        </w:rPr>
-        <w:t>l</w:t>
-      </w:r>
-      <w:r>
-        <w:rPr>
-          <w:rFonts w:ascii="Times New Roman" w:hAnsi="Times New Roman" w:cs="Times New Roman"/>
-          <w:lang w:val="fr-CA"/>
-        </w:rPr>
-        <w:t xml:space="preserve">a </w:t>
-      </w:r>
-      <w:r>
-        <w:rPr>
-          <w:rFonts w:ascii="Times New Roman" w:hAnsi="Times New Roman" w:cs="Times New Roman"/>
-          <w:lang w:val="fr-CA"/>
-        </w:rPr>
-        <w:t>plus</w:t>
-      </w:r>
-      <w:r>
-        <w:rPr>
-          <w:rFonts w:ascii="Times New Roman" w:hAnsi="Times New Roman" w:cs="Times New Roman"/>
-          <w:lang w:val="fr-CA"/>
-        </w:rPr>
-        <w:t xml:space="preserve"> </w:t>
-      </w:r>
-      <w:r>
-        <w:rPr>
-          <w:rFonts w:ascii="Times New Roman" w:hAnsi="Times New Roman" w:cs="Times New Roman"/>
-          <w:lang w:val="fr-CA"/>
-        </w:rPr>
         <w:t>débattue</w:t>
       </w:r>
       <w:r>
@@ -2546,7 +2525,7 @@
           <w:noProof/>
         </w:rPr>
         <w:drawing>
-          <wp:anchor distT="0" distB="0" distL="114300" distR="114300" simplePos="0" relativeHeight="251662336" behindDoc="0" locked="0" layoutInCell="1" allowOverlap="1" wp14:anchorId="26FC03EC" wp14:editId="0B7E46D0">
+          <wp:anchor distT="0" distB="0" distL="114300" distR="114300" simplePos="0" relativeHeight="251662336" behindDoc="0" locked="0" layoutInCell="1" allowOverlap="1" wp14:anchorId="26FC03EC" wp14:editId="1E250F15">
             <wp:simplePos x="0" y="0"/>
             <wp:positionH relativeFrom="margin">
               <wp:posOffset>400050</wp:posOffset>
@@ -2755,6 +2734,63 @@
           <w:lang w:val="fr-CA"/>
         </w:rPr>
       </w:pPr>
+      <w:r>
+        <w:rPr>
+          <w:noProof/>
+        </w:rPr>
+        <w:pict w14:anchorId="174CD628">
+          <v:shapetype id="_x0000_t202" coordsize="21600,21600" o:spt="202" path="m,l,21600r21600,l21600,xe">
+            <v:stroke joinstyle="miter"/>
+            <v:path gradientshapeok="t" o:connecttype="rect"/>
+          </v:shapetype>
+          <v:shape id="Zone de texte 2" o:spid="_x0000_s1029" type="#_x0000_t202" style="position:absolute;margin-left:182.45pt;margin-top:10.2pt;width:30.85pt;height:15.25pt;z-index:251665408;visibility:visible;mso-wrap-distance-left:9pt;mso-wrap-distance-top:3.6pt;mso-wrap-distance-right:9pt;mso-wrap-distance-bottom:3.6pt;mso-position-horizontal-relative:text;mso-position-vertical-relative:text;mso-width-relative:margin;mso-height-relative:margin;v-text-anchor:top" filled="f" stroked="f">
+            <v:textbox>
+              <w:txbxContent>
+                <w:p>
+                  <w:pPr>
+                    <w:rPr>
+                      <w:sz w:val="12"/>
+                      <w:szCs w:val="12"/>
+                      <w:lang w:val="fr-CA"/>
+                    </w:rPr>
+                  </w:pPr>
+                  <w:r>
+                    <w:rPr>
+                      <w:sz w:val="12"/>
+                      <w:szCs w:val="12"/>
+                      <w:lang w:val="fr-CA"/>
+                    </w:rPr>
+                    <w:t>Non</w:t>
+                  </w:r>
+                </w:p>
+              </w:txbxContent>
+            </v:textbox>
+            <w10:wrap type="square"/>
+          </v:shape>
+        </w:pict>
+      </w:r>
+      <w:r>
+        <w:rPr>
+          <w:rFonts w:ascii="Times New Roman" w:hAnsi="Times New Roman" w:cs="Times New Roman"/>
+          <w:b/>
+          <w:bCs/>
+          <w:noProof/>
+          <w:sz w:val="24"/>
+          <w:szCs w:val="24"/>
+          <w:u w:val="single"/>
+          <w:lang w:val="fr-CA"/>
+          <w14:ligatures w14:val="standardContextual"/>
+        </w:rPr>
+        <w:pict w14:anchorId="6FD8A07F">
+          <v:shapetype id="_x0000_t32" coordsize="21600,21600" o:spt="32" o:oned="t" path="m,l21600,21600e" filled="f">
+            <v:path arrowok="t" fillok="f" o:connecttype="none"/>
+            <o:lock v:ext="edit" shapetype="t"/>
+          </v:shapetype>
+          <v:shape id="_x0000_s1028" type="#_x0000_t32" style="position:absolute;margin-left:78.2pt;margin-top:14.65pt;width:133.15pt;height:91.75pt;flip:x;z-index:251663360" o:connectortype="straight">
+            <v:stroke endarrow="block"/>
+          </v:shape>
+        </w:pict>
+      </w:r>
     </w:p>
     <w:p>
       <w:pPr>

</xml_diff>